<commit_message>
Updates - added ZhoGlyphs
Added ZhoGlyphs to pronunciation lesson
</commit_message>
<xml_diff>
--- a/Beginning Zdetl.docx
+++ b/Beginning Zdetl.docx
@@ -2218,6 +2218,18 @@
       </w:r>
       <w:r>
         <w:rPr>
+          <w:rFonts w:ascii="ZhoGlyph" w:hAnsi="ZhoGlyph"/>
+        </w:rPr>
+        <w:t>A</w:t>
+      </w:r>
+      <w:r>
+        <w:rPr>
+          <w:rFonts w:ascii="ZhoGlyph" w:hAnsi="ZhoGlyph"/>
+        </w:rPr>
+        <w:t xml:space="preserve"> </w:t>
+      </w:r>
+      <w:r>
+        <w:rPr>
           <w:i/>
           <w:iCs/>
         </w:rPr>
@@ -2288,294 +2300,274 @@
       </w:r>
       <w:r>
         <w:rPr>
-          <w:i/>
-          <w:iCs/>
-        </w:rPr>
-        <w:t xml:space="preserve">E </w:t>
-      </w:r>
-      <w:r>
-        <w:t>as in “get” or “let”</w:t>
-      </w:r>
-      <w:r>
-        <w:t>, never as in “here”</w:t>
-      </w:r>
-      <w:r>
-        <w:t xml:space="preserve">: </w:t>
-      </w:r>
-      <w:r>
-        <w:rPr>
-          <w:i/>
-          <w:iCs/>
-        </w:rPr>
-        <w:t xml:space="preserve">echtovr, </w:t>
-      </w:r>
-      <w:r>
-        <w:rPr>
+          <w:rFonts w:ascii="ZhoGlyph" w:hAnsi="ZhoGlyph"/>
           <w:b/>
           <w:bCs/>
         </w:rPr>
-        <w:t>EHch-tovr</w:t>
+        <w:t xml:space="preserve">E </w:t>
+      </w:r>
+      <w:r>
+        <w:rPr>
+          <w:i/>
+          <w:iCs/>
+        </w:rPr>
+        <w:t xml:space="preserve">E </w:t>
+      </w:r>
+      <w:r>
+        <w:t>as in “get” or “let”</w:t>
+      </w:r>
+      <w:r>
+        <w:t>, never as in “here”</w:t>
+      </w:r>
+      <w:r>
+        <w:t xml:space="preserve">: </w:t>
+      </w:r>
+      <w:r>
+        <w:rPr>
+          <w:i/>
+          <w:iCs/>
+        </w:rPr>
+        <w:t xml:space="preserve">echtovr, </w:t>
       </w:r>
       <w:r>
         <w:rPr>
           <w:b/>
           <w:bCs/>
         </w:rPr>
-        <w:t xml:space="preserve">; </w:t>
-      </w:r>
-      <w:r>
-        <w:rPr>
-          <w:i/>
-          <w:iCs/>
-        </w:rPr>
-        <w:t xml:space="preserve">evadutrats, </w:t>
+        <w:t>EHch-tovr</w:t>
       </w:r>
       <w:r>
         <w:rPr>
           <w:b/>
           <w:bCs/>
         </w:rPr>
-        <w:t>EH-va-du-trats</w:t>
-      </w:r>
-    </w:p>
-    <w:p>
-      <w:pPr>
-        <w:spacing w:line="240" w:lineRule="auto"/>
+        <w:t xml:space="preserve">; </w:t>
+      </w:r>
+      <w:r>
+        <w:rPr>
+          <w:i/>
+          <w:iCs/>
+        </w:rPr>
+        <w:t xml:space="preserve">evadutrats, </w:t>
+      </w:r>
+      <w:r>
         <w:rPr>
           <w:b/>
           <w:bCs/>
         </w:rPr>
-      </w:pPr>
-      <w:r>
-        <w:tab/>
-      </w:r>
-      <w:r>
-        <w:rPr>
-          <w:i/>
-          <w:iCs/>
-        </w:rPr>
-        <w:t>I</w:t>
-      </w:r>
-      <w:r>
-        <w:t xml:space="preserve"> as in “kit”</w:t>
-      </w:r>
-      <w:r>
-        <w:t>, never as in “mile”</w:t>
-      </w:r>
-      <w:r>
-        <w:t xml:space="preserve">: </w:t>
-      </w:r>
-      <w:r>
-        <w:rPr>
-          <w:i/>
-          <w:iCs/>
-        </w:rPr>
-        <w:t xml:space="preserve">ivr, </w:t>
-      </w:r>
-      <w:r>
+        <w:t>EH-va-du-trats</w:t>
+      </w:r>
+    </w:p>
+    <w:p>
+      <w:pPr>
+        <w:spacing w:line="240" w:lineRule="auto"/>
         <w:rPr>
           <w:b/>
           <w:bCs/>
         </w:rPr>
-        <w:t xml:space="preserve">IHvr; </w:t>
-      </w:r>
-      <w:r>
-        <w:rPr>
-          <w:i/>
-          <w:iCs/>
-        </w:rPr>
-        <w:t xml:space="preserve">izhtak, </w:t>
+      </w:pPr>
+      <w:r>
+        <w:tab/>
+      </w:r>
+      <w:r>
+        <w:rPr>
+          <w:rFonts w:ascii="ZhoGlyph" w:hAnsi="ZhoGlyph"/>
+        </w:rPr>
+        <w:t xml:space="preserve">I </w:t>
+      </w:r>
+      <w:r>
+        <w:rPr>
+          <w:i/>
+          <w:iCs/>
+        </w:rPr>
+        <w:t>I</w:t>
+      </w:r>
+      <w:r>
+        <w:t xml:space="preserve"> as in “kit”</w:t>
+      </w:r>
+      <w:r>
+        <w:t>, never as in “mile”</w:t>
+      </w:r>
+      <w:r>
+        <w:t xml:space="preserve">: </w:t>
+      </w:r>
+      <w:r>
+        <w:rPr>
+          <w:i/>
+          <w:iCs/>
+        </w:rPr>
+        <w:t xml:space="preserve">ivr, </w:t>
       </w:r>
       <w:r>
         <w:rPr>
           <w:b/>
           <w:bCs/>
         </w:rPr>
-        <w:t>IHzh-tak</w:t>
-      </w:r>
-    </w:p>
-    <w:p>
-      <w:pPr>
-        <w:spacing w:line="240" w:lineRule="auto"/>
+        <w:t xml:space="preserve">IHvr; </w:t>
+      </w:r>
+      <w:r>
+        <w:rPr>
+          <w:i/>
+          <w:iCs/>
+        </w:rPr>
+        <w:t xml:space="preserve">izhtak, </w:t>
+      </w:r>
+      <w:r>
         <w:rPr>
           <w:b/>
           <w:bCs/>
         </w:rPr>
-      </w:pPr>
-      <w:r>
+        <w:t>IHzh-tak</w:t>
+      </w:r>
+    </w:p>
+    <w:p>
+      <w:pPr>
+        <w:spacing w:line="240" w:lineRule="auto"/>
         <w:rPr>
           <w:b/>
           <w:bCs/>
         </w:rPr>
-        <w:tab/>
-      </w:r>
-      <w:r>
-        <w:rPr>
-          <w:i/>
-          <w:iCs/>
-        </w:rPr>
-        <w:t xml:space="preserve">IA </w:t>
-      </w:r>
-      <w:r>
-        <w:t>as in “</w:t>
-      </w:r>
+      </w:pPr>
       <w:r>
         <w:rPr>
           <w:b/>
           <w:bCs/>
-          <w:i/>
-          <w:iCs/>
-        </w:rPr>
-        <w:t>ya</w:t>
-      </w:r>
-      <w:r>
-        <w:t xml:space="preserve">nk”: </w:t>
-      </w:r>
-      <w:r>
-        <w:rPr>
-          <w:i/>
-          <w:iCs/>
-        </w:rPr>
-        <w:t xml:space="preserve">iavchieql, </w:t>
-      </w:r>
-      <w:r>
-        <w:rPr>
+        </w:rPr>
+        <w:tab/>
+      </w:r>
+      <w:r>
+        <w:rPr>
+          <w:rFonts w:ascii="ZhoGlyph" w:hAnsi="ZhoGlyph"/>
           <w:b/>
           <w:bCs/>
         </w:rPr>
-        <w:t xml:space="preserve">Yav-chiegl; </w:t>
-      </w:r>
-      <w:r>
-        <w:rPr>
-          <w:i/>
-          <w:iCs/>
-        </w:rPr>
-        <w:t xml:space="preserve">iatepcha, </w:t>
+        <w:t xml:space="preserve">Ĩ </w:t>
+      </w:r>
+      <w:r>
+        <w:rPr>
+          <w:i/>
+          <w:iCs/>
+        </w:rPr>
+        <w:t xml:space="preserve">IA </w:t>
+      </w:r>
+      <w:r>
+        <w:t>as in “</w:t>
       </w:r>
       <w:r>
         <w:rPr>
           <w:b/>
           <w:bCs/>
-        </w:rPr>
-        <w:t>Ya</w:t>
+          <w:i/>
+          <w:iCs/>
+        </w:rPr>
+        <w:t>ya</w:t>
+      </w:r>
+      <w:r>
+        <w:t xml:space="preserve">nk”: </w:t>
+      </w:r>
+      <w:r>
+        <w:rPr>
+          <w:i/>
+          <w:iCs/>
+        </w:rPr>
+        <w:t xml:space="preserve">iavchieql, </w:t>
       </w:r>
       <w:r>
         <w:rPr>
           <w:b/>
           <w:bCs/>
         </w:rPr>
-        <w:t>-tep-cha</w:t>
-      </w:r>
-    </w:p>
-    <w:p>
-      <w:pPr>
-        <w:spacing w:line="240" w:lineRule="auto"/>
+        <w:t xml:space="preserve">Yav-chiegl; </w:t>
+      </w:r>
+      <w:r>
+        <w:rPr>
+          <w:i/>
+          <w:iCs/>
+        </w:rPr>
+        <w:t xml:space="preserve">iatepcha, </w:t>
+      </w:r>
+      <w:r>
         <w:rPr>
           <w:b/>
           <w:bCs/>
         </w:rPr>
-      </w:pPr>
+        <w:t>Ya</w:t>
+      </w:r>
       <w:r>
         <w:rPr>
           <w:b/>
           <w:bCs/>
         </w:rPr>
-        <w:tab/>
-      </w:r>
-      <w:r>
-        <w:rPr>
-          <w:i/>
-          <w:iCs/>
-        </w:rPr>
-        <w:t>IE</w:t>
-      </w:r>
-      <w:r>
-        <w:t xml:space="preserve"> as in “la</w:t>
-      </w:r>
-      <w:r>
+        <w:t>-tep-cha</w:t>
+      </w:r>
+    </w:p>
+    <w:p>
+      <w:pPr>
+        <w:spacing w:line="240" w:lineRule="auto"/>
         <w:rPr>
           <w:b/>
           <w:bCs/>
-          <w:i/>
-          <w:iCs/>
-        </w:rPr>
-        <w:t>ye</w:t>
-      </w:r>
-      <w:r>
-        <w:t xml:space="preserve">r”: </w:t>
-      </w:r>
-      <w:r>
-        <w:rPr>
-          <w:i/>
-          <w:iCs/>
-        </w:rPr>
-        <w:t xml:space="preserve">iebr, </w:t>
-      </w:r>
+        </w:rPr>
+      </w:pPr>
       <w:r>
         <w:rPr>
           <w:b/>
           <w:bCs/>
         </w:rPr>
-        <w:t>Ye-br</w:t>
-      </w:r>
-    </w:p>
-    <w:p>
-      <w:pPr>
-        <w:spacing w:line="240" w:lineRule="auto"/>
-        <w:rPr>
+        <w:tab/>
+      </w:r>
+      <w:r>
+        <w:rPr>
+          <w:rFonts w:ascii="ZhoGlyph" w:hAnsi="ZhoGlyph"/>
           <w:b/>
           <w:bCs/>
         </w:rPr>
-      </w:pPr>
+        <w:t xml:space="preserve">Ī </w:t>
+      </w:r>
+      <w:r>
+        <w:rPr>
+          <w:i/>
+          <w:iCs/>
+        </w:rPr>
+        <w:t>IE</w:t>
+      </w:r>
+      <w:r>
+        <w:t xml:space="preserve"> as in “la</w:t>
+      </w:r>
       <w:r>
         <w:rPr>
           <w:b/>
           <w:bCs/>
-        </w:rPr>
-        <w:tab/>
-      </w:r>
-      <w:r>
-        <w:rPr>
-          <w:i/>
-          <w:iCs/>
-        </w:rPr>
-        <w:t>O</w:t>
-      </w:r>
-      <w:r>
-        <w:t xml:space="preserve"> as in “go”: </w:t>
-      </w:r>
-      <w:r>
-        <w:rPr>
-          <w:i/>
-          <w:iCs/>
-        </w:rPr>
-        <w:t xml:space="preserve">ibro, </w:t>
+          <w:i/>
+          <w:iCs/>
+        </w:rPr>
+        <w:t>ye</w:t>
+      </w:r>
+      <w:r>
+        <w:t xml:space="preserve">r”: </w:t>
+      </w:r>
+      <w:r>
+        <w:rPr>
+          <w:i/>
+          <w:iCs/>
+        </w:rPr>
+        <w:t xml:space="preserve">iebr, </w:t>
       </w:r>
       <w:r>
         <w:rPr>
           <w:b/>
           <w:bCs/>
         </w:rPr>
-        <w:t xml:space="preserve">i-brO; </w:t>
-      </w:r>
-      <w:r>
-        <w:rPr>
-          <w:i/>
-          <w:iCs/>
-        </w:rPr>
-        <w:t xml:space="preserve">otre’, </w:t>
-      </w:r>
-      <w:r>
+        <w:t>Ye-br</w:t>
+      </w:r>
+    </w:p>
+    <w:p>
+      <w:pPr>
+        <w:spacing w:line="240" w:lineRule="auto"/>
         <w:rPr>
           <w:b/>
           <w:bCs/>
         </w:rPr>
-        <w:t>O-tre’</w:t>
-      </w:r>
-    </w:p>
-    <w:p>
-      <w:pPr>
-        <w:spacing w:line="240" w:lineRule="auto"/>
       </w:pPr>
       <w:r>
         <w:rPr>
@@ -2586,6 +2578,72 @@
       </w:r>
       <w:r>
         <w:rPr>
+          <w:rFonts w:ascii="ZhoGlyph" w:hAnsi="ZhoGlyph"/>
+          <w:b/>
+          <w:bCs/>
+        </w:rPr>
+        <w:t xml:space="preserve">O </w:t>
+      </w:r>
+      <w:r>
+        <w:rPr>
+          <w:i/>
+          <w:iCs/>
+        </w:rPr>
+        <w:t>O</w:t>
+      </w:r>
+      <w:r>
+        <w:t xml:space="preserve"> as in “go”: </w:t>
+      </w:r>
+      <w:r>
+        <w:rPr>
+          <w:i/>
+          <w:iCs/>
+        </w:rPr>
+        <w:t xml:space="preserve">ibro, </w:t>
+      </w:r>
+      <w:r>
+        <w:rPr>
+          <w:b/>
+          <w:bCs/>
+        </w:rPr>
+        <w:t xml:space="preserve">i-brO; </w:t>
+      </w:r>
+      <w:r>
+        <w:rPr>
+          <w:i/>
+          <w:iCs/>
+        </w:rPr>
+        <w:t xml:space="preserve">otre’, </w:t>
+      </w:r>
+      <w:r>
+        <w:rPr>
+          <w:b/>
+          <w:bCs/>
+        </w:rPr>
+        <w:t>O-tre’</w:t>
+      </w:r>
+    </w:p>
+    <w:p>
+      <w:pPr>
+        <w:spacing w:line="240" w:lineRule="auto"/>
+      </w:pPr>
+      <w:r>
+        <w:rPr>
+          <w:b/>
+          <w:bCs/>
+        </w:rPr>
+        <w:tab/>
+      </w:r>
+      <w:r>
+        <w:rPr>
+          <w:rFonts w:ascii="ZhoGlyph" w:hAnsi="ZhoGlyph"/>
+          <w:b/>
+          <w:bCs/>
+        </w:rPr>
+        <w:t xml:space="preserve">Ř </w:t>
+      </w:r>
+      <w:r>
+        <w:rPr>
           <w:rFonts w:cstheme="minorHAnsi"/>
           <w:i/>
           <w:iCs/>
@@ -2724,6 +2782,12 @@
       </w:pPr>
       <w:r>
         <w:rPr>
+          <w:rFonts w:ascii="ZhoGlyph" w:hAnsi="ZhoGlyph"/>
+        </w:rPr>
+        <w:t xml:space="preserve">B </w:t>
+      </w:r>
+      <w:r>
+        <w:rPr>
           <w:i/>
           <w:iCs/>
         </w:rPr>
@@ -2758,6 +2822,12 @@
       </w:pPr>
       <w:r>
         <w:rPr>
+          <w:rFonts w:ascii="ZhoGlyph" w:hAnsi="ZhoGlyph"/>
+        </w:rPr>
+        <w:t xml:space="preserve">Ḃ </w:t>
+      </w:r>
+      <w:r>
+        <w:rPr>
           <w:i/>
           <w:iCs/>
         </w:rPr>
@@ -2799,6 +2869,12 @@
       </w:pPr>
       <w:r>
         <w:rPr>
+          <w:rFonts w:ascii="ZhoGlyph" w:hAnsi="ZhoGlyph"/>
+        </w:rPr>
+        <w:t xml:space="preserve">Ḅ </w:t>
+      </w:r>
+      <w:r>
+        <w:rPr>
           <w:i/>
           <w:iCs/>
         </w:rPr>
@@ -2840,6 +2916,12 @@
       </w:pPr>
       <w:r>
         <w:rPr>
+          <w:rFonts w:ascii="ZhoGlyph" w:hAnsi="ZhoGlyph"/>
+        </w:rPr>
+        <w:t xml:space="preserve">Ĉ </w:t>
+      </w:r>
+      <w:r>
+        <w:rPr>
           <w:i/>
           <w:iCs/>
         </w:rPr>
@@ -2880,6 +2962,12 @@
       </w:pPr>
       <w:r>
         <w:rPr>
+          <w:rFonts w:ascii="ZhoGlyph" w:hAnsi="ZhoGlyph"/>
+        </w:rPr>
+        <w:t xml:space="preserve">D </w:t>
+      </w:r>
+      <w:r>
+        <w:rPr>
           <w:i/>
           <w:iCs/>
         </w:rPr>
@@ -2914,6 +3002,12 @@
       </w:pPr>
       <w:r>
         <w:rPr>
+          <w:rFonts w:ascii="ZhoGlyph" w:hAnsi="ZhoGlyph"/>
+        </w:rPr>
+        <w:t xml:space="preserve">Ḋ </w:t>
+      </w:r>
+      <w:r>
+        <w:rPr>
           <w:i/>
           <w:iCs/>
         </w:rPr>
@@ -2948,10 +3042,16 @@
       </w:pPr>
       <w:r>
         <w:rPr>
-          <w:i/>
-          <w:iCs/>
+          <w:rFonts w:ascii="ZhoGlyph" w:hAnsi="ZhoGlyph"/>
         </w:rPr>
         <w:lastRenderedPageBreak/>
+        <w:t xml:space="preserve">Ḍ </w:t>
+      </w:r>
+      <w:r>
+        <w:rPr>
+          <w:i/>
+          <w:iCs/>
+        </w:rPr>
         <w:t xml:space="preserve">DR </w:t>
       </w:r>
       <w:r>
@@ -2983,6 +3083,12 @@
       </w:pPr>
       <w:r>
         <w:rPr>
+          <w:rFonts w:ascii="ZhoGlyph" w:hAnsi="ZhoGlyph"/>
+        </w:rPr>
+        <w:t xml:space="preserve">F </w:t>
+      </w:r>
+      <w:r>
+        <w:rPr>
           <w:i/>
           <w:iCs/>
         </w:rPr>
@@ -3023,6 +3129,12 @@
       </w:pPr>
       <w:r>
         <w:rPr>
+          <w:rFonts w:ascii="ZhoGlyph" w:hAnsi="ZhoGlyph"/>
+        </w:rPr>
+        <w:t xml:space="preserve">Ḟ </w:t>
+      </w:r>
+      <w:r>
+        <w:rPr>
           <w:i/>
           <w:iCs/>
         </w:rPr>
@@ -3057,6 +3169,12 @@
       </w:pPr>
       <w:r>
         <w:rPr>
+          <w:rFonts w:ascii="ZhoGlyph" w:hAnsi="ZhoGlyph"/>
+        </w:rPr>
+        <w:t xml:space="preserve">ḟ </w:t>
+      </w:r>
+      <w:r>
+        <w:rPr>
           <w:i/>
           <w:iCs/>
         </w:rPr>
@@ -3091,6 +3209,12 @@
       </w:pPr>
       <w:r>
         <w:rPr>
+          <w:rFonts w:ascii="ZhoGlyph" w:hAnsi="ZhoGlyph"/>
+        </w:rPr>
+        <w:t xml:space="preserve">J </w:t>
+      </w:r>
+      <w:r>
+        <w:rPr>
           <w:i/>
           <w:iCs/>
         </w:rPr>
@@ -3128,6 +3252,12 @@
       </w:pPr>
       <w:r>
         <w:rPr>
+          <w:rFonts w:ascii="ZhoGlyph" w:hAnsi="ZhoGlyph"/>
+        </w:rPr>
+        <w:t xml:space="preserve">K </w:t>
+      </w:r>
+      <w:r>
+        <w:rPr>
           <w:i/>
           <w:iCs/>
         </w:rPr>
@@ -3165,6 +3295,12 @@
       </w:pPr>
       <w:r>
         <w:rPr>
+          <w:rFonts w:ascii="ZhoGlyph" w:hAnsi="ZhoGlyph"/>
+        </w:rPr>
+        <w:t xml:space="preserve">Ḱ </w:t>
+      </w:r>
+      <w:r>
+        <w:rPr>
           <w:i/>
           <w:iCs/>
         </w:rPr>
@@ -3202,6 +3338,12 @@
       </w:pPr>
       <w:r>
         <w:rPr>
+          <w:rFonts w:ascii="ZhoGlyph" w:hAnsi="ZhoGlyph"/>
+        </w:rPr>
+        <w:t xml:space="preserve">Ḳ </w:t>
+      </w:r>
+      <w:r>
+        <w:rPr>
           <w:i/>
           <w:iCs/>
         </w:rPr>
@@ -3236,6 +3378,12 @@
       </w:pPr>
       <w:r>
         <w:rPr>
+          <w:rFonts w:ascii="ZhoGlyph" w:hAnsi="ZhoGlyph"/>
+        </w:rPr>
+        <w:t xml:space="preserve">L </w:t>
+      </w:r>
+      <w:r>
+        <w:rPr>
           <w:i/>
           <w:iCs/>
         </w:rPr>
@@ -3266,6 +3414,12 @@
       </w:pPr>
       <w:r>
         <w:rPr>
+          <w:rFonts w:ascii="ZhoGlyph" w:hAnsi="ZhoGlyph"/>
+        </w:rPr>
+        <w:t xml:space="preserve">M </w:t>
+      </w:r>
+      <w:r>
+        <w:rPr>
           <w:i/>
           <w:iCs/>
         </w:rPr>
@@ -3285,6 +3439,12 @@
       </w:pPr>
       <w:r>
         <w:rPr>
+          <w:rFonts w:ascii="ZhoGlyph" w:hAnsi="ZhoGlyph"/>
+        </w:rPr>
+        <w:t xml:space="preserve">N </w:t>
+      </w:r>
+      <w:r>
+        <w:rPr>
           <w:i/>
           <w:iCs/>
         </w:rPr>
@@ -3304,6 +3464,12 @@
       </w:pPr>
       <w:r>
         <w:rPr>
+          <w:rFonts w:ascii="ZhoGlyph" w:hAnsi="ZhoGlyph"/>
+        </w:rPr>
+        <w:t xml:space="preserve">NĈ </w:t>
+      </w:r>
+      <w:r>
+        <w:rPr>
           <w:i/>
           <w:iCs/>
         </w:rPr>
@@ -3320,6 +3486,12 @@
       </w:pPr>
       <w:r>
         <w:rPr>
+          <w:rFonts w:ascii="ZhoGlyph" w:hAnsi="ZhoGlyph"/>
+        </w:rPr>
+        <w:t xml:space="preserve">NJ </w:t>
+      </w:r>
+      <w:r>
+        <w:rPr>
           <w:i/>
           <w:iCs/>
         </w:rPr>
@@ -3336,6 +3508,12 @@
       </w:pPr>
       <w:r>
         <w:rPr>
+          <w:rFonts w:ascii="ZhoGlyph" w:hAnsi="ZhoGlyph"/>
+        </w:rPr>
+        <w:t xml:space="preserve">NS </w:t>
+      </w:r>
+      <w:r>
+        <w:rPr>
           <w:i/>
           <w:iCs/>
         </w:rPr>
@@ -3358,6 +3536,12 @@
       </w:pPr>
       <w:r>
         <w:rPr>
+          <w:rFonts w:ascii="ZhoGlyph" w:hAnsi="ZhoGlyph"/>
+        </w:rPr>
+        <w:t xml:space="preserve">NŚ </w:t>
+      </w:r>
+      <w:r>
+        <w:rPr>
           <w:i/>
           <w:iCs/>
         </w:rPr>
@@ -3377,6 +3561,12 @@
       </w:pPr>
       <w:r>
         <w:rPr>
+          <w:rFonts w:ascii="ZhoGlyph" w:hAnsi="ZhoGlyph"/>
+        </w:rPr>
+        <w:t xml:space="preserve">NT </w:t>
+      </w:r>
+      <w:r>
+        <w:rPr>
           <w:i/>
           <w:iCs/>
         </w:rPr>
@@ -3399,6 +3589,12 @@
       </w:pPr>
       <w:r>
         <w:rPr>
+          <w:rFonts w:ascii="ZhoGlyph" w:hAnsi="ZhoGlyph"/>
+        </w:rPr>
+        <w:t xml:space="preserve">NṮ </w:t>
+      </w:r>
+      <w:r>
+        <w:rPr>
           <w:i/>
           <w:iCs/>
         </w:rPr>
@@ -3415,6 +3611,12 @@
       </w:pPr>
       <w:r>
         <w:rPr>
+          <w:rFonts w:ascii="ZhoGlyph" w:hAnsi="ZhoGlyph"/>
+        </w:rPr>
+        <w:t xml:space="preserve">NZ </w:t>
+      </w:r>
+      <w:r>
+        <w:rPr>
           <w:i/>
           <w:iCs/>
         </w:rPr>
@@ -3431,6 +3633,12 @@
       </w:pPr>
       <w:r>
         <w:rPr>
+          <w:rFonts w:ascii="ZhoGlyph" w:hAnsi="ZhoGlyph"/>
+        </w:rPr>
+        <w:t xml:space="preserve">NŹ </w:t>
+      </w:r>
+      <w:r>
+        <w:rPr>
           <w:i/>
           <w:iCs/>
         </w:rPr>
@@ -3453,6 +3661,12 @@
       </w:pPr>
       <w:r>
         <w:rPr>
+          <w:rFonts w:ascii="ZhoGlyph" w:hAnsi="ZhoGlyph"/>
+        </w:rPr>
+        <w:t xml:space="preserve">P </w:t>
+      </w:r>
+      <w:r>
+        <w:rPr>
           <w:i/>
           <w:iCs/>
         </w:rPr>
@@ -3472,6 +3686,12 @@
       </w:pPr>
       <w:r>
         <w:rPr>
+          <w:rFonts w:ascii="ZhoGlyph" w:hAnsi="ZhoGlyph"/>
+        </w:rPr>
+        <w:t xml:space="preserve">Ṗ </w:t>
+      </w:r>
+      <w:r>
+        <w:rPr>
           <w:i/>
           <w:iCs/>
         </w:rPr>
@@ -3488,6 +3708,12 @@
       </w:pPr>
       <w:r>
         <w:rPr>
+          <w:rFonts w:ascii="ZhoGlyph" w:hAnsi="ZhoGlyph"/>
+        </w:rPr>
+        <w:t xml:space="preserve">Ṕ </w:t>
+      </w:r>
+      <w:r>
+        <w:rPr>
           <w:i/>
           <w:iCs/>
         </w:rPr>
@@ -3508,6 +3734,12 @@
       </w:pPr>
       <w:r>
         <w:rPr>
+          <w:rFonts w:ascii="ZhoGlyph" w:hAnsi="ZhoGlyph"/>
+        </w:rPr>
+        <w:t xml:space="preserve">Q </w:t>
+      </w:r>
+      <w:r>
+        <w:rPr>
           <w:i/>
           <w:iCs/>
         </w:rPr>
@@ -3548,6 +3780,12 @@
       </w:pPr>
       <w:r>
         <w:rPr>
+          <w:rFonts w:ascii="ZhoGlyph" w:hAnsi="ZhoGlyph"/>
+        </w:rPr>
+        <w:t xml:space="preserve">Ờ </w:t>
+      </w:r>
+      <w:r>
+        <w:rPr>
           <w:i/>
           <w:iCs/>
         </w:rPr>
@@ -3582,6 +3820,12 @@
       </w:pPr>
       <w:r>
         <w:rPr>
+          <w:rFonts w:ascii="ZhoGlyph" w:hAnsi="ZhoGlyph"/>
+        </w:rPr>
+        <w:t xml:space="preserve">Ợ </w:t>
+      </w:r>
+      <w:r>
+        <w:rPr>
           <w:i/>
           <w:iCs/>
         </w:rPr>
@@ -3616,6 +3860,12 @@
       </w:pPr>
       <w:r>
         <w:rPr>
+          <w:rFonts w:ascii="ZhoGlyph" w:hAnsi="ZhoGlyph"/>
+        </w:rPr>
+        <w:t xml:space="preserve">R </w:t>
+      </w:r>
+      <w:r>
+        <w:rPr>
           <w:i/>
           <w:iCs/>
         </w:rPr>
@@ -3650,6 +3900,12 @@
       </w:pPr>
       <w:r>
         <w:rPr>
+          <w:rFonts w:ascii="ZhoGlyph" w:hAnsi="ZhoGlyph"/>
+        </w:rPr>
+        <w:t xml:space="preserve">S </w:t>
+      </w:r>
+      <w:r>
+        <w:rPr>
           <w:i/>
           <w:iCs/>
         </w:rPr>
@@ -3684,6 +3940,12 @@
       </w:pPr>
       <w:r>
         <w:rPr>
+          <w:rFonts w:ascii="ZhoGlyph" w:hAnsi="ZhoGlyph"/>
+        </w:rPr>
+        <w:t xml:space="preserve">Ś </w:t>
+      </w:r>
+      <w:r>
+        <w:rPr>
           <w:i/>
           <w:iCs/>
         </w:rPr>
@@ -3718,6 +3980,12 @@
       </w:pPr>
       <w:r>
         <w:rPr>
+          <w:rFonts w:ascii="ZhoGlyph" w:hAnsi="ZhoGlyph"/>
+        </w:rPr>
+        <w:t xml:space="preserve">ŚT </w:t>
+      </w:r>
+      <w:r>
+        <w:rPr>
           <w:i/>
           <w:iCs/>
         </w:rPr>
@@ -3752,6 +4020,12 @@
       </w:pPr>
       <w:r>
         <w:rPr>
+          <w:rFonts w:ascii="ZhoGlyph" w:hAnsi="ZhoGlyph"/>
+        </w:rPr>
+        <w:t xml:space="preserve">ST </w:t>
+      </w:r>
+      <w:r>
+        <w:rPr>
           <w:i/>
           <w:iCs/>
         </w:rPr>
@@ -3786,6 +4060,12 @@
       </w:pPr>
       <w:r>
         <w:rPr>
+          <w:rFonts w:ascii="ZhoGlyph" w:hAnsi="ZhoGlyph"/>
+        </w:rPr>
+        <w:t xml:space="preserve">T </w:t>
+      </w:r>
+      <w:r>
+        <w:rPr>
           <w:i/>
           <w:iCs/>
         </w:rPr>
@@ -3816,6 +4096,12 @@
       </w:pPr>
       <w:r>
         <w:rPr>
+          <w:rFonts w:ascii="ZhoGlyph" w:hAnsi="ZhoGlyph"/>
+        </w:rPr>
+        <w:t xml:space="preserve">Ṫ </w:t>
+      </w:r>
+      <w:r>
+        <w:rPr>
           <w:i/>
           <w:iCs/>
         </w:rPr>
@@ -3839,6 +4125,12 @@
       </w:pPr>
       <w:r>
         <w:rPr>
+          <w:rFonts w:ascii="ZhoGlyph" w:hAnsi="ZhoGlyph"/>
+        </w:rPr>
+        <w:t xml:space="preserve">Ṭ </w:t>
+      </w:r>
+      <w:r>
+        <w:rPr>
           <w:i/>
           <w:iCs/>
         </w:rPr>
@@ -3862,6 +4154,12 @@
       </w:pPr>
       <w:r>
         <w:rPr>
+          <w:rFonts w:ascii="ZhoGlyph" w:hAnsi="ZhoGlyph"/>
+        </w:rPr>
+        <w:t xml:space="preserve">Ṯ </w:t>
+      </w:r>
+      <w:r>
+        <w:rPr>
           <w:i/>
           <w:iCs/>
         </w:rPr>
@@ -3892,6 +4190,12 @@
       </w:pPr>
       <w:r>
         <w:rPr>
+          <w:rFonts w:ascii="ZhoGlyph" w:hAnsi="ZhoGlyph"/>
+        </w:rPr>
+        <w:t xml:space="preserve">V </w:t>
+      </w:r>
+      <w:r>
+        <w:rPr>
           <w:i/>
           <w:iCs/>
         </w:rPr>
@@ -3933,10 +4237,16 @@
       </w:pPr>
       <w:r>
         <w:rPr>
-          <w:i/>
-          <w:iCs/>
+          <w:rFonts w:ascii="ZhoGlyph" w:hAnsi="ZhoGlyph"/>
         </w:rPr>
         <w:lastRenderedPageBreak/>
+        <w:t xml:space="preserve">Ṿ </w:t>
+      </w:r>
+      <w:r>
+        <w:rPr>
+          <w:i/>
+          <w:iCs/>
+        </w:rPr>
         <w:t>VL</w:t>
       </w:r>
       <w:r>
@@ -3974,6 +4284,12 @@
       </w:pPr>
       <w:r>
         <w:rPr>
+          <w:rFonts w:ascii="ZhoGlyph" w:hAnsi="ZhoGlyph"/>
+        </w:rPr>
+        <w:t xml:space="preserve">Ṽ </w:t>
+      </w:r>
+      <w:r>
+        <w:rPr>
           <w:i/>
           <w:iCs/>
         </w:rPr>
@@ -3997,6 +4313,12 @@
       </w:pPr>
       <w:r>
         <w:rPr>
+          <w:rFonts w:ascii="ZhoGlyph" w:hAnsi="ZhoGlyph"/>
+        </w:rPr>
+        <w:t xml:space="preserve">Y </w:t>
+      </w:r>
+      <w:r>
+        <w:rPr>
           <w:i/>
           <w:iCs/>
         </w:rPr>
@@ -4020,6 +4342,12 @@
       </w:pPr>
       <w:r>
         <w:rPr>
+          <w:rFonts w:ascii="ZhoGlyph" w:hAnsi="ZhoGlyph"/>
+        </w:rPr>
+        <w:t xml:space="preserve">Z </w:t>
+      </w:r>
+      <w:r>
+        <w:rPr>
           <w:i/>
           <w:iCs/>
         </w:rPr>
@@ -4043,6 +4371,12 @@
       </w:pPr>
       <w:r>
         <w:rPr>
+          <w:rFonts w:ascii="ZhoGlyph" w:hAnsi="ZhoGlyph"/>
+        </w:rPr>
+        <w:t xml:space="preserve">Ż </w:t>
+      </w:r>
+      <w:r>
+        <w:rPr>
           <w:i/>
           <w:iCs/>
         </w:rPr>
@@ -4076,6 +4410,12 @@
       </w:pPr>
       <w:r>
         <w:rPr>
+          <w:rFonts w:ascii="ZhoGlyph" w:hAnsi="ZhoGlyph"/>
+        </w:rPr>
+        <w:t xml:space="preserve">Ź </w:t>
+      </w:r>
+      <w:r>
+        <w:rPr>
           <w:i/>
           <w:iCs/>
         </w:rPr>
@@ -4110,6 +4450,12 @@
       </w:pPr>
       <w:r>
         <w:rPr>
+          <w:rFonts w:ascii="ZhoGlyph" w:hAnsi="ZhoGlyph"/>
+        </w:rPr>
+        <w:t xml:space="preserve">Ž </w:t>
+      </w:r>
+      <w:r>
+        <w:rPr>
           <w:i/>
           <w:iCs/>
         </w:rPr>
@@ -4173,6 +4519,15 @@
           <w:bCs/>
         </w:rPr>
       </w:pPr>
+      <w:r>
+        <w:rPr>
+          <w:rFonts w:ascii="ZhoGlyph" w:hAnsi="ZhoGlyph"/>
+        </w:rPr>
+        <w:t>'</w:t>
+      </w:r>
+      <w:r>
+        <w:t xml:space="preserve"> </w:t>
+      </w:r>
       <w:r>
         <w:rPr>
           <w:i/>

</xml_diff>